<commit_message>
weekly update of google drive
</commit_message>
<xml_diff>
--- a/docs/CPE_308/Milestones/Domain Analysis.docx
+++ b/docs/CPE_308/Milestones/Domain Analysis.docx
@@ -1617,6 +1617,30 @@
           <w:rtl w:val="0"/>
         </w:rPr>
         <w:br w:type="textWrapping"/>
+      </w:r>
+    </w:p>
+    <w:p>
+      <w:pPr>
+        <w:contextualSpacing w:val="0"/>
+      </w:pPr>
+      <w:r>
+        <w:rPr>
+          <w:rFonts w:ascii="Times New Roman" w:cs="Times New Roman" w:eastAsia="Times New Roman" w:hAnsi="Times New Roman"/>
+          <w:sz w:val="24"/>
+          <w:szCs w:val="24"/>
+          <w:rtl w:val="0"/>
+        </w:rPr>
+        <w:t xml:space="preserve">Similar software available includes survey monkey and google forms.  Survey monkey offers a wide range of survey templates and question types to the survey designer.  All the features asked for SurveyMonkey has.  However, some features, including conjoint trade-off questions are paid features.  Question logic is also a paid feature.  Google forms offers these features as well, but they aren’t as versatile as SurveyMonkey.  </w:t>
+      </w:r>
+    </w:p>
+    <w:p>
+      <w:pPr>
+        <w:contextualSpacing w:val="0"/>
+      </w:pPr>
+      <w:r>
+        <w:rPr>
+          <w:rtl w:val="0"/>
+        </w:rPr>
       </w:r>
     </w:p>
     <w:p>

</xml_diff>